<commit_message>
remove bin folder, add change pass for lec and std
</commit_message>
<xml_diff>
--- a/usecase.docx
+++ b/usecase.docx
@@ -22,10 +22,7 @@
         <w:ind w:left="360"/>
       </w:pPr>
       <w:r>
-        <w:t xml:space="preserve">1. </w:t>
-      </w:r>
-      <w:r>
-        <w:t xml:space="preserve">Student </w:t>
+        <w:t xml:space="preserve">1. Student </w:t>
       </w:r>
     </w:p>
     <w:p>
@@ -61,162 +58,6 @@
     </w:p>
     <w:p>
       <w:pPr>
-        <w:pStyle w:val="ListParagraph"/>
-        <w:numPr>
-          <w:ilvl w:val="0"/>
-          <w:numId w:val="14"/>
-        </w:numPr>
-      </w:pPr>
-      <w:r>
-        <w:t xml:space="preserve">Register Student </w:t>
-      </w:r>
-    </w:p>
-    <w:p>
-      <w:pPr>
-        <w:pStyle w:val="ListParagraph"/>
-        <w:numPr>
-          <w:ilvl w:val="0"/>
-          <w:numId w:val="14"/>
-        </w:numPr>
-      </w:pPr>
-      <w:r>
-        <w:t xml:space="preserve">Register lecture </w:t>
-      </w:r>
-    </w:p>
-    <w:p>
-      <w:pPr>
-        <w:pStyle w:val="ListParagraph"/>
-        <w:numPr>
-          <w:ilvl w:val="0"/>
-          <w:numId w:val="14"/>
-        </w:numPr>
-      </w:pPr>
-      <w:r>
-        <w:t>Import Student Infomation</w:t>
-      </w:r>
-    </w:p>
-    <w:p>
-      <w:pPr>
-        <w:pStyle w:val="ListParagraph"/>
-        <w:numPr>
-          <w:ilvl w:val="0"/>
-          <w:numId w:val="14"/>
-        </w:numPr>
-      </w:pPr>
-      <w:r>
-        <w:t xml:space="preserve">Update Student Information </w:t>
-      </w:r>
-    </w:p>
-    <w:p>
-      <w:pPr>
-        <w:pStyle w:val="ListParagraph"/>
-        <w:numPr>
-          <w:ilvl w:val="0"/>
-          <w:numId w:val="14"/>
-        </w:numPr>
-      </w:pPr>
-      <w:r>
-        <w:t xml:space="preserve">View Student Information </w:t>
-      </w:r>
-    </w:p>
-    <w:p>
-      <w:pPr>
-        <w:pStyle w:val="ListParagraph"/>
-        <w:numPr>
-          <w:ilvl w:val="0"/>
-          <w:numId w:val="14"/>
-        </w:numPr>
-      </w:pPr>
-      <w:r>
-        <w:t xml:space="preserve"> Enroll in Course </w:t>
-      </w:r>
-    </w:p>
-    <w:p>
-      <w:pPr>
-        <w:pStyle w:val="ListParagraph"/>
-        <w:numPr>
-          <w:ilvl w:val="0"/>
-          <w:numId w:val="14"/>
-        </w:numPr>
-      </w:pPr>
-      <w:r>
-        <w:t xml:space="preserve">Assign Course to Teacher </w:t>
-      </w:r>
-    </w:p>
-    <w:p>
-      <w:pPr>
-        <w:pStyle w:val="ListParagraph"/>
-        <w:numPr>
-          <w:ilvl w:val="0"/>
-          <w:numId w:val="14"/>
-        </w:numPr>
-      </w:pPr>
-      <w:r>
-        <w:t xml:space="preserve">Update Course Information </w:t>
-      </w:r>
-    </w:p>
-    <w:p>
-      <w:pPr>
-        <w:pStyle w:val="ListParagraph"/>
-        <w:numPr>
-          <w:ilvl w:val="0"/>
-          <w:numId w:val="14"/>
-        </w:numPr>
-      </w:pPr>
-      <w:r>
-        <w:t xml:space="preserve">View Course Information </w:t>
-      </w:r>
-    </w:p>
-    <w:p>
-      <w:pPr>
-        <w:pStyle w:val="ListParagraph"/>
-        <w:numPr>
-          <w:ilvl w:val="0"/>
-          <w:numId w:val="14"/>
-        </w:numPr>
-      </w:pPr>
-      <w:r>
-        <w:t xml:space="preserve">Record Attendance </w:t>
-      </w:r>
-    </w:p>
-    <w:p>
-      <w:pPr>
-        <w:pStyle w:val="ListParagraph"/>
-        <w:numPr>
-          <w:ilvl w:val="0"/>
-          <w:numId w:val="14"/>
-        </w:numPr>
-      </w:pPr>
-      <w:r>
-        <w:t xml:space="preserve">Grade Assignment </w:t>
-      </w:r>
-    </w:p>
-    <w:p>
-      <w:pPr>
-        <w:pStyle w:val="ListParagraph"/>
-        <w:numPr>
-          <w:ilvl w:val="0"/>
-          <w:numId w:val="14"/>
-        </w:numPr>
-      </w:pPr>
-      <w:r>
-        <w:t xml:space="preserve">View Attendance and Grades </w:t>
-      </w:r>
-    </w:p>
-    <w:p>
-      <w:pPr>
-        <w:pStyle w:val="ListParagraph"/>
-        <w:numPr>
-          <w:ilvl w:val="0"/>
-          <w:numId w:val="14"/>
-        </w:numPr>
-      </w:pPr>
-      <w:r>
-        <w:t xml:space="preserve">Generate Reports </w:t>
-      </w:r>
-    </w:p>
-    <w:p>
-      <w:pPr>
         <w:rPr>
           <w:b/>
           <w:bCs/>
@@ -247,14 +88,11 @@
         <w:pStyle w:val="ListParagraph"/>
         <w:numPr>
           <w:ilvl w:val="0"/>
-          <w:numId w:val="19"/>
+          <w:numId w:val="21"/>
         </w:numPr>
       </w:pPr>
       <w:r>
-        <w:t>R</w:t>
-      </w:r>
-      <w:r>
-        <w:t xml:space="preserve">egister Student </w:t>
+        <w:t>Đăng ký</w:t>
       </w:r>
     </w:p>
     <w:p>
@@ -262,11 +100,11 @@
         <w:pStyle w:val="ListParagraph"/>
         <w:numPr>
           <w:ilvl w:val="0"/>
-          <w:numId w:val="19"/>
+          <w:numId w:val="21"/>
         </w:numPr>
       </w:pPr>
       <w:r>
-        <w:t>Register Course</w:t>
+        <w:t>Đăng nhập</w:t>
       </w:r>
     </w:p>
     <w:p>
@@ -274,11 +112,11 @@
         <w:pStyle w:val="ListParagraph"/>
         <w:numPr>
           <w:ilvl w:val="0"/>
-          <w:numId w:val="19"/>
+          <w:numId w:val="21"/>
         </w:numPr>
       </w:pPr>
       <w:r>
-        <w:t xml:space="preserve">Update Student Information </w:t>
+        <w:t>Xem thông tin cá nhân</w:t>
       </w:r>
     </w:p>
     <w:p>
@@ -286,11 +124,11 @@
         <w:pStyle w:val="ListParagraph"/>
         <w:numPr>
           <w:ilvl w:val="0"/>
-          <w:numId w:val="19"/>
+          <w:numId w:val="21"/>
         </w:numPr>
       </w:pPr>
       <w:r>
-        <w:t xml:space="preserve">View Student Information </w:t>
+        <w:t>Sửa thông tin cá nhân</w:t>
       </w:r>
     </w:p>
     <w:p>
@@ -298,11 +136,11 @@
         <w:pStyle w:val="ListParagraph"/>
         <w:numPr>
           <w:ilvl w:val="0"/>
-          <w:numId w:val="19"/>
+          <w:numId w:val="21"/>
         </w:numPr>
       </w:pPr>
       <w:r>
-        <w:t xml:space="preserve">Enroll in Course </w:t>
+        <w:t>Thay đổi mật khẩu</w:t>
       </w:r>
     </w:p>
     <w:p>
@@ -310,11 +148,23 @@
         <w:pStyle w:val="ListParagraph"/>
         <w:numPr>
           <w:ilvl w:val="0"/>
-          <w:numId w:val="19"/>
+          <w:numId w:val="21"/>
         </w:numPr>
       </w:pPr>
       <w:r>
-        <w:t xml:space="preserve">View Attendance and Grades </w:t>
+        <w:t>Đăng ký môn học</w:t>
+      </w:r>
+    </w:p>
+    <w:p>
+      <w:pPr>
+        <w:pStyle w:val="ListParagraph"/>
+        <w:numPr>
+          <w:ilvl w:val="0"/>
+          <w:numId w:val="21"/>
+        </w:numPr>
+      </w:pPr>
+      <w:r>
+        <w:t>Xem điểm</w:t>
       </w:r>
     </w:p>
     <w:p>
@@ -334,11 +184,11 @@
         <w:pStyle w:val="ListParagraph"/>
         <w:numPr>
           <w:ilvl w:val="0"/>
-          <w:numId w:val="18"/>
+          <w:numId w:val="21"/>
         </w:numPr>
       </w:pPr>
       <w:r>
-        <w:t xml:space="preserve"> View Student Information </w:t>
+        <w:t>Đăng ký</w:t>
       </w:r>
     </w:p>
     <w:p>
@@ -346,11 +196,11 @@
         <w:pStyle w:val="ListParagraph"/>
         <w:numPr>
           <w:ilvl w:val="0"/>
-          <w:numId w:val="18"/>
+          <w:numId w:val="21"/>
         </w:numPr>
       </w:pPr>
       <w:r>
-        <w:t xml:space="preserve">Assign Course to Teacher </w:t>
+        <w:t>Đăng nhập</w:t>
       </w:r>
     </w:p>
     <w:p>
@@ -358,11 +208,11 @@
         <w:pStyle w:val="ListParagraph"/>
         <w:numPr>
           <w:ilvl w:val="0"/>
-          <w:numId w:val="18"/>
+          <w:numId w:val="21"/>
         </w:numPr>
       </w:pPr>
       <w:r>
-        <w:t xml:space="preserve">Update Course Information </w:t>
+        <w:t>Xem thông tin cá nhân</w:t>
       </w:r>
     </w:p>
     <w:p>
@@ -370,11 +220,11 @@
         <w:pStyle w:val="ListParagraph"/>
         <w:numPr>
           <w:ilvl w:val="0"/>
-          <w:numId w:val="18"/>
+          <w:numId w:val="21"/>
         </w:numPr>
       </w:pPr>
       <w:r>
-        <w:t xml:space="preserve">View Course Information </w:t>
+        <w:t>Sửa thông tin các nhân</w:t>
       </w:r>
     </w:p>
     <w:p>
@@ -382,11 +232,11 @@
         <w:pStyle w:val="ListParagraph"/>
         <w:numPr>
           <w:ilvl w:val="0"/>
-          <w:numId w:val="18"/>
+          <w:numId w:val="21"/>
         </w:numPr>
       </w:pPr>
       <w:r>
-        <w:t xml:space="preserve">Record Attendance </w:t>
+        <w:t>Thay đổi mật khẩu</w:t>
       </w:r>
     </w:p>
     <w:p>
@@ -394,11 +244,11 @@
         <w:pStyle w:val="ListParagraph"/>
         <w:numPr>
           <w:ilvl w:val="0"/>
-          <w:numId w:val="18"/>
+          <w:numId w:val="21"/>
         </w:numPr>
       </w:pPr>
       <w:r>
-        <w:t xml:space="preserve">Grade Assignment </w:t>
+        <w:t>Tạo khóa học</w:t>
       </w:r>
     </w:p>
     <w:p>
@@ -406,23 +256,11 @@
         <w:pStyle w:val="ListParagraph"/>
         <w:numPr>
           <w:ilvl w:val="0"/>
-          <w:numId w:val="18"/>
+          <w:numId w:val="21"/>
         </w:numPr>
       </w:pPr>
       <w:r>
-        <w:t xml:space="preserve">View Attendance and Grades </w:t>
-      </w:r>
-    </w:p>
-    <w:p>
-      <w:pPr>
-        <w:pStyle w:val="ListParagraph"/>
-        <w:numPr>
-          <w:ilvl w:val="0"/>
-          <w:numId w:val="18"/>
-        </w:numPr>
-      </w:pPr>
-      <w:r>
-        <w:t xml:space="preserve">Generate Reports </w:t>
+        <w:t>Chỉnh sửa điểm</w:t>
       </w:r>
     </w:p>
     <w:p>
@@ -442,11 +280,11 @@
         <w:pStyle w:val="ListParagraph"/>
         <w:numPr>
           <w:ilvl w:val="0"/>
-          <w:numId w:val="17"/>
+          <w:numId w:val="21"/>
         </w:numPr>
       </w:pPr>
       <w:r>
-        <w:t xml:space="preserve"> Register Student </w:t>
+        <w:t>Đăng ký</w:t>
       </w:r>
     </w:p>
     <w:p>
@@ -454,11 +292,11 @@
         <w:pStyle w:val="ListParagraph"/>
         <w:numPr>
           <w:ilvl w:val="0"/>
-          <w:numId w:val="17"/>
+          <w:numId w:val="21"/>
         </w:numPr>
       </w:pPr>
       <w:r>
-        <w:t xml:space="preserve">Update Student Information </w:t>
+        <w:t>Đăng nhập</w:t>
       </w:r>
     </w:p>
     <w:p>
@@ -466,11 +304,11 @@
         <w:pStyle w:val="ListParagraph"/>
         <w:numPr>
           <w:ilvl w:val="0"/>
-          <w:numId w:val="16"/>
+          <w:numId w:val="21"/>
         </w:numPr>
       </w:pPr>
       <w:r>
-        <w:t>Import Student Infomation</w:t>
+        <w:t>Quản lý đăng ký môn học</w:t>
       </w:r>
     </w:p>
     <w:p>
@@ -478,11 +316,11 @@
         <w:pStyle w:val="ListParagraph"/>
         <w:numPr>
           <w:ilvl w:val="0"/>
-          <w:numId w:val="16"/>
+          <w:numId w:val="21"/>
         </w:numPr>
       </w:pPr>
       <w:r>
-        <w:t xml:space="preserve">View Student Information </w:t>
+        <w:t>Tạo khóa học</w:t>
       </w:r>
     </w:p>
     <w:p>
@@ -490,12 +328,11 @@
         <w:pStyle w:val="ListParagraph"/>
         <w:numPr>
           <w:ilvl w:val="0"/>
-          <w:numId w:val="16"/>
+          <w:numId w:val="21"/>
         </w:numPr>
       </w:pPr>
       <w:r>
-        <w:lastRenderedPageBreak/>
-        <w:t xml:space="preserve">Enroll in Course </w:t>
+        <w:t>Quản lý sinh viên</w:t>
       </w:r>
     </w:p>
     <w:p>
@@ -503,84 +340,18 @@
         <w:pStyle w:val="ListParagraph"/>
         <w:numPr>
           <w:ilvl w:val="0"/>
-          <w:numId w:val="16"/>
+          <w:numId w:val="21"/>
         </w:numPr>
       </w:pPr>
       <w:r>
-        <w:t xml:space="preserve">Assign Course to Teacher </w:t>
+        <w:t>Quản lý giảng viên</w:t>
       </w:r>
     </w:p>
     <w:p>
       <w:pPr>
         <w:pStyle w:val="ListParagraph"/>
-        <w:numPr>
-          <w:ilvl w:val="0"/>
-          <w:numId w:val="16"/>
-        </w:numPr>
-      </w:pPr>
-      <w:r>
-        <w:t xml:space="preserve">Update Course Information </w:t>
-      </w:r>
-    </w:p>
-    <w:p>
-      <w:pPr>
-        <w:pStyle w:val="ListParagraph"/>
-        <w:numPr>
-          <w:ilvl w:val="0"/>
-          <w:numId w:val="16"/>
-        </w:numPr>
-      </w:pPr>
-      <w:r>
-        <w:t xml:space="preserve">View Course Information </w:t>
-      </w:r>
-    </w:p>
-    <w:p>
-      <w:pPr>
-        <w:pStyle w:val="ListParagraph"/>
-        <w:numPr>
-          <w:ilvl w:val="0"/>
-          <w:numId w:val="16"/>
-        </w:numPr>
-      </w:pPr>
-      <w:r>
-        <w:t xml:space="preserve">Record Attendance </w:t>
-      </w:r>
-    </w:p>
-    <w:p>
-      <w:pPr>
-        <w:pStyle w:val="ListParagraph"/>
-        <w:numPr>
-          <w:ilvl w:val="0"/>
-          <w:numId w:val="16"/>
-        </w:numPr>
-      </w:pPr>
-      <w:r>
-        <w:t xml:space="preserve">Grade Assignment </w:t>
-      </w:r>
-    </w:p>
-    <w:p>
-      <w:pPr>
-        <w:pStyle w:val="ListParagraph"/>
-        <w:numPr>
-          <w:ilvl w:val="0"/>
-          <w:numId w:val="16"/>
-        </w:numPr>
-      </w:pPr>
-      <w:r>
-        <w:t xml:space="preserve">View Attendance and Grades </w:t>
-      </w:r>
-    </w:p>
-    <w:p>
-      <w:pPr>
-        <w:pStyle w:val="ListParagraph"/>
-        <w:numPr>
-          <w:ilvl w:val="0"/>
-          <w:numId w:val="16"/>
-        </w:numPr>
-      </w:pPr>
-      <w:r>
-        <w:t>Generate Reports</w:t>
-      </w:r>
+        <w:ind w:left="1440" w:firstLine="0"/>
+      </w:pPr>
     </w:p>
     <w:sectPr>
       <w:pgSz w:w="12240" w:h="15840"/>
@@ -595,6 +366,118 @@
 <file path=word/numbering.xml><?xml version="1.0" encoding="utf-8"?>
 <w:numbering xmlns:wpc="http://schemas.microsoft.com/office/word/2010/wordprocessingCanvas" xmlns:cx="http://schemas.microsoft.com/office/drawing/2014/chartex" xmlns:cx1="http://schemas.microsoft.com/office/drawing/2015/9/8/chartex" xmlns:cx2="http://schemas.microsoft.com/office/drawing/2015/10/21/chartex" xmlns:cx3="http://schemas.microsoft.com/office/drawing/2016/5/9/chartex" xmlns:cx4="http://schemas.microsoft.com/office/drawing/2016/5/10/chartex" xmlns:cx5="http://schemas.microsoft.com/office/drawing/2016/5/11/chartex" xmlns:cx6="http://schemas.microsoft.com/office/drawing/2016/5/12/chartex" xmlns:cx7="http://schemas.microsoft.com/office/drawing/2016/5/13/chartex" xmlns:cx8="http://schemas.microsoft.com/office/drawing/2016/5/14/chartex" xmlns:mc="http://schemas.openxmlformats.org/markup-compatibility/2006" xmlns:aink="http://schemas.microsoft.com/office/drawing/2016/ink" xmlns:am3d="http://schemas.microsoft.com/office/drawing/2017/model3d" xmlns:o="urn:schemas-microsoft-com:office:office" xmlns:r="http://schemas.openxmlformats.org/officeDocument/2006/relationships" xmlns:m="http://schemas.openxmlformats.org/officeDocument/2006/math" xmlns:v="urn:schemas-microsoft-com:vml" xmlns:wp14="http://schemas.microsoft.com/office/word/2010/wordprocessingDrawing" xmlns:wp="http://schemas.openxmlformats.org/drawingml/2006/wordprocessingDrawing" xmlns:w10="urn:schemas-microsoft-com:office:word" xmlns:w="http://schemas.openxmlformats.org/wordprocessingml/2006/main" xmlns:w14="http://schemas.microsoft.com/office/word/2010/wordml" xmlns:w15="http://schemas.microsoft.com/office/word/2012/wordml" xmlns:w16cex="http://schemas.microsoft.com/office/word/2018/wordml/cex" xmlns:w16cid="http://schemas.microsoft.com/office/word/2016/wordml/cid" xmlns:w16="http://schemas.microsoft.com/office/word/2018/wordml" xmlns:w16sdtdh="http://schemas.microsoft.com/office/word/2020/wordml/sdtdatahash" xmlns:w16se="http://schemas.microsoft.com/office/word/2015/wordml/symex" xmlns:wpg="http://schemas.microsoft.com/office/word/2010/wordprocessingGroup" xmlns:wpi="http://schemas.microsoft.com/office/word/2010/wordprocessingInk" xmlns:wne="http://schemas.microsoft.com/office/word/2006/wordml" xmlns:wps="http://schemas.microsoft.com/office/word/2010/wordprocessingShape" mc:Ignorable="w14 w15 w16se w16cid w16 w16cex w16sdtdh wp14">
   <w:abstractNum w:abstractNumId="0" w15:restartNumberingAfterBreak="0">
+    <w:nsid w:val="0E06264A"/>
+    <w:multiLevelType w:val="hybridMultilevel"/>
+    <w:tmpl w:val="8E50143A"/>
+    <w:lvl w:ilvl="0" w:tplc="91701C22">
+      <w:numFmt w:val="bullet"/>
+      <w:lvlText w:val="-"/>
+      <w:lvlJc w:val="left"/>
+      <w:pPr>
+        <w:ind w:left="1440" w:hanging="360"/>
+      </w:pPr>
+      <w:rPr>
+        <w:rFonts w:ascii="Calibri" w:eastAsiaTheme="minorHAnsi" w:hAnsi="Calibri" w:cs="Calibri" w:hint="default"/>
+      </w:rPr>
+    </w:lvl>
+    <w:lvl w:ilvl="1" w:tplc="04090003" w:tentative="1">
+      <w:start w:val="1"/>
+      <w:numFmt w:val="bullet"/>
+      <w:lvlText w:val="o"/>
+      <w:lvlJc w:val="left"/>
+      <w:pPr>
+        <w:ind w:left="2160" w:hanging="360"/>
+      </w:pPr>
+      <w:rPr>
+        <w:rFonts w:ascii="Courier New" w:hAnsi="Courier New" w:cs="Courier New" w:hint="default"/>
+      </w:rPr>
+    </w:lvl>
+    <w:lvl w:ilvl="2" w:tplc="04090005" w:tentative="1">
+      <w:start w:val="1"/>
+      <w:numFmt w:val="bullet"/>
+      <w:lvlText w:val=""/>
+      <w:lvlJc w:val="left"/>
+      <w:pPr>
+        <w:ind w:left="2880" w:hanging="360"/>
+      </w:pPr>
+      <w:rPr>
+        <w:rFonts w:ascii="Wingdings" w:hAnsi="Wingdings" w:hint="default"/>
+      </w:rPr>
+    </w:lvl>
+    <w:lvl w:ilvl="3" w:tplc="04090001" w:tentative="1">
+      <w:start w:val="1"/>
+      <w:numFmt w:val="bullet"/>
+      <w:lvlText w:val=""/>
+      <w:lvlJc w:val="left"/>
+      <w:pPr>
+        <w:ind w:left="3600" w:hanging="360"/>
+      </w:pPr>
+      <w:rPr>
+        <w:rFonts w:ascii="Symbol" w:hAnsi="Symbol" w:hint="default"/>
+      </w:rPr>
+    </w:lvl>
+    <w:lvl w:ilvl="4" w:tplc="04090003" w:tentative="1">
+      <w:start w:val="1"/>
+      <w:numFmt w:val="bullet"/>
+      <w:lvlText w:val="o"/>
+      <w:lvlJc w:val="left"/>
+      <w:pPr>
+        <w:ind w:left="4320" w:hanging="360"/>
+      </w:pPr>
+      <w:rPr>
+        <w:rFonts w:ascii="Courier New" w:hAnsi="Courier New" w:cs="Courier New" w:hint="default"/>
+      </w:rPr>
+    </w:lvl>
+    <w:lvl w:ilvl="5" w:tplc="04090005" w:tentative="1">
+      <w:start w:val="1"/>
+      <w:numFmt w:val="bullet"/>
+      <w:lvlText w:val=""/>
+      <w:lvlJc w:val="left"/>
+      <w:pPr>
+        <w:ind w:left="5040" w:hanging="360"/>
+      </w:pPr>
+      <w:rPr>
+        <w:rFonts w:ascii="Wingdings" w:hAnsi="Wingdings" w:hint="default"/>
+      </w:rPr>
+    </w:lvl>
+    <w:lvl w:ilvl="6" w:tplc="04090001" w:tentative="1">
+      <w:start w:val="1"/>
+      <w:numFmt w:val="bullet"/>
+      <w:lvlText w:val=""/>
+      <w:lvlJc w:val="left"/>
+      <w:pPr>
+        <w:ind w:left="5760" w:hanging="360"/>
+      </w:pPr>
+      <w:rPr>
+        <w:rFonts w:ascii="Symbol" w:hAnsi="Symbol" w:hint="default"/>
+      </w:rPr>
+    </w:lvl>
+    <w:lvl w:ilvl="7" w:tplc="04090003" w:tentative="1">
+      <w:start w:val="1"/>
+      <w:numFmt w:val="bullet"/>
+      <w:lvlText w:val="o"/>
+      <w:lvlJc w:val="left"/>
+      <w:pPr>
+        <w:ind w:left="6480" w:hanging="360"/>
+      </w:pPr>
+      <w:rPr>
+        <w:rFonts w:ascii="Courier New" w:hAnsi="Courier New" w:cs="Courier New" w:hint="default"/>
+      </w:rPr>
+    </w:lvl>
+    <w:lvl w:ilvl="8" w:tplc="04090005" w:tentative="1">
+      <w:start w:val="1"/>
+      <w:numFmt w:val="bullet"/>
+      <w:lvlText w:val=""/>
+      <w:lvlJc w:val="left"/>
+      <w:pPr>
+        <w:ind w:left="7200" w:hanging="360"/>
+      </w:pPr>
+      <w:rPr>
+        <w:rFonts w:ascii="Wingdings" w:hAnsi="Wingdings" w:hint="default"/>
+      </w:rPr>
+    </w:lvl>
+  </w:abstractNum>
+  <w:abstractNum w:abstractNumId="1" w15:restartNumberingAfterBreak="0">
     <w:nsid w:val="1B4F5410"/>
     <w:multiLevelType w:val="hybridMultilevel"/>
     <w:tmpl w:val="12E65D60"/>
@@ -707,7 +590,7 @@
       </w:rPr>
     </w:lvl>
   </w:abstractNum>
-  <w:abstractNum w:abstractNumId="1" w15:restartNumberingAfterBreak="0">
+  <w:abstractNum w:abstractNumId="2" w15:restartNumberingAfterBreak="0">
     <w:nsid w:val="1CDF4954"/>
     <w:multiLevelType w:val="hybridMultilevel"/>
     <w:tmpl w:val="39888B9C"/>
@@ -820,7 +703,7 @@
       </w:rPr>
     </w:lvl>
   </w:abstractNum>
-  <w:abstractNum w:abstractNumId="2" w15:restartNumberingAfterBreak="0">
+  <w:abstractNum w:abstractNumId="3" w15:restartNumberingAfterBreak="0">
     <w:nsid w:val="21282FEC"/>
     <w:multiLevelType w:val="multilevel"/>
     <w:tmpl w:val="B0B2327A"/>
@@ -907,7 +790,7 @@
       </w:pPr>
     </w:lvl>
   </w:abstractNum>
-  <w:abstractNum w:abstractNumId="3" w15:restartNumberingAfterBreak="0">
+  <w:abstractNum w:abstractNumId="4" w15:restartNumberingAfterBreak="0">
     <w:nsid w:val="25CF1CB8"/>
     <w:multiLevelType w:val="multilevel"/>
     <w:tmpl w:val="92AEAF2E"/>
@@ -1021,7 +904,119 @@
       </w:rPr>
     </w:lvl>
   </w:abstractNum>
-  <w:abstractNum w:abstractNumId="4" w15:restartNumberingAfterBreak="0">
+  <w:abstractNum w:abstractNumId="5" w15:restartNumberingAfterBreak="0">
+    <w:nsid w:val="2FD70ED6"/>
+    <w:multiLevelType w:val="hybridMultilevel"/>
+    <w:tmpl w:val="3C3AD6D0"/>
+    <w:lvl w:ilvl="0" w:tplc="DB6C6F6E">
+      <w:numFmt w:val="bullet"/>
+      <w:lvlText w:val="-"/>
+      <w:lvlJc w:val="left"/>
+      <w:pPr>
+        <w:ind w:left="1440" w:hanging="360"/>
+      </w:pPr>
+      <w:rPr>
+        <w:rFonts w:ascii="Calibri" w:eastAsiaTheme="minorHAnsi" w:hAnsi="Calibri" w:cs="Calibri" w:hint="default"/>
+      </w:rPr>
+    </w:lvl>
+    <w:lvl w:ilvl="1" w:tplc="04090003" w:tentative="1">
+      <w:start w:val="1"/>
+      <w:numFmt w:val="bullet"/>
+      <w:lvlText w:val="o"/>
+      <w:lvlJc w:val="left"/>
+      <w:pPr>
+        <w:ind w:left="2160" w:hanging="360"/>
+      </w:pPr>
+      <w:rPr>
+        <w:rFonts w:ascii="Courier New" w:hAnsi="Courier New" w:cs="Courier New" w:hint="default"/>
+      </w:rPr>
+    </w:lvl>
+    <w:lvl w:ilvl="2" w:tplc="04090005" w:tentative="1">
+      <w:start w:val="1"/>
+      <w:numFmt w:val="bullet"/>
+      <w:lvlText w:val=""/>
+      <w:lvlJc w:val="left"/>
+      <w:pPr>
+        <w:ind w:left="2880" w:hanging="360"/>
+      </w:pPr>
+      <w:rPr>
+        <w:rFonts w:ascii="Wingdings" w:hAnsi="Wingdings" w:hint="default"/>
+      </w:rPr>
+    </w:lvl>
+    <w:lvl w:ilvl="3" w:tplc="04090001" w:tentative="1">
+      <w:start w:val="1"/>
+      <w:numFmt w:val="bullet"/>
+      <w:lvlText w:val=""/>
+      <w:lvlJc w:val="left"/>
+      <w:pPr>
+        <w:ind w:left="3600" w:hanging="360"/>
+      </w:pPr>
+      <w:rPr>
+        <w:rFonts w:ascii="Symbol" w:hAnsi="Symbol" w:hint="default"/>
+      </w:rPr>
+    </w:lvl>
+    <w:lvl w:ilvl="4" w:tplc="04090003" w:tentative="1">
+      <w:start w:val="1"/>
+      <w:numFmt w:val="bullet"/>
+      <w:lvlText w:val="o"/>
+      <w:lvlJc w:val="left"/>
+      <w:pPr>
+        <w:ind w:left="4320" w:hanging="360"/>
+      </w:pPr>
+      <w:rPr>
+        <w:rFonts w:ascii="Courier New" w:hAnsi="Courier New" w:cs="Courier New" w:hint="default"/>
+      </w:rPr>
+    </w:lvl>
+    <w:lvl w:ilvl="5" w:tplc="04090005" w:tentative="1">
+      <w:start w:val="1"/>
+      <w:numFmt w:val="bullet"/>
+      <w:lvlText w:val=""/>
+      <w:lvlJc w:val="left"/>
+      <w:pPr>
+        <w:ind w:left="5040" w:hanging="360"/>
+      </w:pPr>
+      <w:rPr>
+        <w:rFonts w:ascii="Wingdings" w:hAnsi="Wingdings" w:hint="default"/>
+      </w:rPr>
+    </w:lvl>
+    <w:lvl w:ilvl="6" w:tplc="04090001" w:tentative="1">
+      <w:start w:val="1"/>
+      <w:numFmt w:val="bullet"/>
+      <w:lvlText w:val=""/>
+      <w:lvlJc w:val="left"/>
+      <w:pPr>
+        <w:ind w:left="5760" w:hanging="360"/>
+      </w:pPr>
+      <w:rPr>
+        <w:rFonts w:ascii="Symbol" w:hAnsi="Symbol" w:hint="default"/>
+      </w:rPr>
+    </w:lvl>
+    <w:lvl w:ilvl="7" w:tplc="04090003" w:tentative="1">
+      <w:start w:val="1"/>
+      <w:numFmt w:val="bullet"/>
+      <w:lvlText w:val="o"/>
+      <w:lvlJc w:val="left"/>
+      <w:pPr>
+        <w:ind w:left="6480" w:hanging="360"/>
+      </w:pPr>
+      <w:rPr>
+        <w:rFonts w:ascii="Courier New" w:hAnsi="Courier New" w:cs="Courier New" w:hint="default"/>
+      </w:rPr>
+    </w:lvl>
+    <w:lvl w:ilvl="8" w:tplc="04090005" w:tentative="1">
+      <w:start w:val="1"/>
+      <w:numFmt w:val="bullet"/>
+      <w:lvlText w:val=""/>
+      <w:lvlJc w:val="left"/>
+      <w:pPr>
+        <w:ind w:left="7200" w:hanging="360"/>
+      </w:pPr>
+      <w:rPr>
+        <w:rFonts w:ascii="Wingdings" w:hAnsi="Wingdings" w:hint="default"/>
+      </w:rPr>
+    </w:lvl>
+  </w:abstractNum>
+  <w:abstractNum w:abstractNumId="6" w15:restartNumberingAfterBreak="0">
     <w:nsid w:val="3BB24BCF"/>
     <w:multiLevelType w:val="hybridMultilevel"/>
     <w:tmpl w:val="8CE6C346"/>
@@ -1134,7 +1129,7 @@
       </w:rPr>
     </w:lvl>
   </w:abstractNum>
-  <w:abstractNum w:abstractNumId="5" w15:restartNumberingAfterBreak="0">
+  <w:abstractNum w:abstractNumId="7" w15:restartNumberingAfterBreak="0">
     <w:nsid w:val="405C4C3B"/>
     <w:multiLevelType w:val="multilevel"/>
     <w:tmpl w:val="0409001F"/>
@@ -1224,7 +1219,7 @@
       </w:pPr>
     </w:lvl>
   </w:abstractNum>
-  <w:abstractNum w:abstractNumId="6" w15:restartNumberingAfterBreak="0">
+  <w:abstractNum w:abstractNumId="8" w15:restartNumberingAfterBreak="0">
     <w:nsid w:val="533D0FA1"/>
     <w:multiLevelType w:val="multilevel"/>
     <w:tmpl w:val="0409001F"/>
@@ -1311,7 +1306,7 @@
       </w:pPr>
     </w:lvl>
   </w:abstractNum>
-  <w:abstractNum w:abstractNumId="7" w15:restartNumberingAfterBreak="0">
+  <w:abstractNum w:abstractNumId="9" w15:restartNumberingAfterBreak="0">
     <w:nsid w:val="63D10B39"/>
     <w:multiLevelType w:val="multilevel"/>
     <w:tmpl w:val="5F9AF7C8"/>
@@ -1425,7 +1420,7 @@
       </w:pPr>
     </w:lvl>
   </w:abstractNum>
-  <w:abstractNum w:abstractNumId="8" w15:restartNumberingAfterBreak="0">
+  <w:abstractNum w:abstractNumId="10" w15:restartNumberingAfterBreak="0">
     <w:nsid w:val="685131E4"/>
     <w:multiLevelType w:val="hybridMultilevel"/>
     <w:tmpl w:val="852C4D26"/>
@@ -1441,7 +1436,7 @@
         <w:rFonts w:hint="default"/>
       </w:rPr>
     </w:lvl>
-    <w:lvl w:ilvl="1" w:tplc="04090019" w:tentative="1">
+    <w:lvl w:ilvl="1" w:tplc="04090019">
       <w:start w:val="1"/>
       <w:numFmt w:val="lowerLetter"/>
       <w:lvlText w:val="%2."/>
@@ -1514,7 +1509,7 @@
       </w:pPr>
     </w:lvl>
   </w:abstractNum>
-  <w:abstractNum w:abstractNumId="9" w15:restartNumberingAfterBreak="0">
+  <w:abstractNum w:abstractNumId="11" w15:restartNumberingAfterBreak="0">
     <w:nsid w:val="744C5C4B"/>
     <w:multiLevelType w:val="hybridMultilevel"/>
     <w:tmpl w:val="9B00D4EC"/>
@@ -1627,7 +1622,7 @@
       </w:rPr>
     </w:lvl>
   </w:abstractNum>
-  <w:abstractNum w:abstractNumId="10" w15:restartNumberingAfterBreak="0">
+  <w:abstractNum w:abstractNumId="12" w15:restartNumberingAfterBreak="0">
     <w:nsid w:val="7EE15275"/>
     <w:multiLevelType w:val="hybridMultilevel"/>
     <w:tmpl w:val="D538553C"/>
@@ -1717,61 +1712,67 @@
     </w:lvl>
   </w:abstractNum>
   <w:num w:numId="1">
+    <w:abstractNumId w:val="3"/>
+  </w:num>
+  <w:num w:numId="2">
+    <w:abstractNumId w:val="3"/>
+  </w:num>
+  <w:num w:numId="3">
+    <w:abstractNumId w:val="9"/>
+  </w:num>
+  <w:num w:numId="4">
+    <w:abstractNumId w:val="3"/>
+  </w:num>
+  <w:num w:numId="5">
+    <w:abstractNumId w:val="4"/>
+  </w:num>
+  <w:num w:numId="6">
+    <w:abstractNumId w:val="4"/>
+  </w:num>
+  <w:num w:numId="7">
+    <w:abstractNumId w:val="9"/>
+  </w:num>
+  <w:num w:numId="8">
+    <w:abstractNumId w:val="9"/>
+  </w:num>
+  <w:num w:numId="9">
+    <w:abstractNumId w:val="9"/>
+  </w:num>
+  <w:num w:numId="10">
+    <w:abstractNumId w:val="4"/>
+  </w:num>
+  <w:num w:numId="11">
+    <w:abstractNumId w:val="9"/>
+  </w:num>
+  <w:num w:numId="12">
+    <w:abstractNumId w:val="8"/>
+  </w:num>
+  <w:num w:numId="13">
+    <w:abstractNumId w:val="7"/>
+  </w:num>
+  <w:num w:numId="14">
+    <w:abstractNumId w:val="12"/>
+  </w:num>
+  <w:num w:numId="15">
+    <w:abstractNumId w:val="10"/>
+  </w:num>
+  <w:num w:numId="16">
     <w:abstractNumId w:val="2"/>
   </w:num>
-  <w:num w:numId="2">
-    <w:abstractNumId w:val="2"/>
-  </w:num>
-  <w:num w:numId="3">
-    <w:abstractNumId w:val="7"/>
-  </w:num>
-  <w:num w:numId="4">
-    <w:abstractNumId w:val="2"/>
-  </w:num>
-  <w:num w:numId="5">
-    <w:abstractNumId w:val="3"/>
-  </w:num>
-  <w:num w:numId="6">
-    <w:abstractNumId w:val="3"/>
-  </w:num>
-  <w:num w:numId="7">
-    <w:abstractNumId w:val="7"/>
-  </w:num>
-  <w:num w:numId="8">
-    <w:abstractNumId w:val="7"/>
-  </w:num>
-  <w:num w:numId="9">
-    <w:abstractNumId w:val="7"/>
-  </w:num>
-  <w:num w:numId="10">
-    <w:abstractNumId w:val="3"/>
-  </w:num>
-  <w:num w:numId="11">
-    <w:abstractNumId w:val="7"/>
-  </w:num>
-  <w:num w:numId="12">
+  <w:num w:numId="17">
     <w:abstractNumId w:val="6"/>
   </w:num>
-  <w:num w:numId="13">
+  <w:num w:numId="18">
+    <w:abstractNumId w:val="1"/>
+  </w:num>
+  <w:num w:numId="19">
+    <w:abstractNumId w:val="11"/>
+  </w:num>
+  <w:num w:numId="20">
     <w:abstractNumId w:val="5"/>
   </w:num>
-  <w:num w:numId="14">
-    <w:abstractNumId w:val="10"/>
-  </w:num>
-  <w:num w:numId="15">
-    <w:abstractNumId w:val="8"/>
-  </w:num>
-  <w:num w:numId="16">
-    <w:abstractNumId w:val="1"/>
-  </w:num>
-  <w:num w:numId="17">
-    <w:abstractNumId w:val="4"/>
-  </w:num>
-  <w:num w:numId="18">
+  <w:num w:numId="21">
     <w:abstractNumId w:val="0"/>
-  </w:num>
-  <w:num w:numId="19">
-    <w:abstractNumId w:val="9"/>
   </w:num>
 </w:numbering>
 </file>

</xml_diff>